<commit_message>
done with lab 2 code and testing
</commit_message>
<xml_diff>
--- a/lab2/Report Template.docx
+++ b/lab2/Report Template.docx
@@ -94,7 +94,6 @@
           <w:rFonts w:cstheme="minorHAnsi"/>
           <w:sz w:val="36"/>
           <w:szCs w:val="36"/>
-          <w:lang w:val="ru-RU"/>
         </w:rPr>
       </w:pPr>
       <w:r>
@@ -121,10 +120,28 @@
           <w:sz w:val="36"/>
           <w:szCs w:val="36"/>
         </w:rPr>
-        <w:t>N</w:t>
+        <w:t>2</w:t>
       </w:r>
-      <w:bookmarkStart w:id="0" w:name="_GoBack"/>
-      <w:bookmarkEnd w:id="0"/>
+    </w:p>
+    <w:p>
+      <w:pPr>
+        <w:jc w:val="center"/>
+        <w:rPr>
+          <w:rFonts w:cstheme="minorHAnsi"/>
+          <w:sz w:val="36"/>
+          <w:szCs w:val="36"/>
+          <w:lang w:val="ru-RU"/>
+        </w:rPr>
+      </w:pPr>
+      <w:r>
+        <w:rPr>
+          <w:rFonts w:cstheme="minorHAnsi"/>
+          <w:sz w:val="36"/>
+          <w:szCs w:val="36"/>
+          <w:lang w:val="ru-RU"/>
+        </w:rPr>
+        <w:t>Алгоритмы умножения матриц</w:t>
+      </w:r>
     </w:p>
     <w:p>
       <w:pPr>
@@ -287,7 +304,10 @@
     <w:sdt>
       <w:sdtPr>
         <w:rPr>
-          <w:rFonts w:asciiTheme="minorHAnsi" w:hAnsiTheme="minorHAnsi" w:cstheme="minorHAnsi"/>
+          <w:rFonts w:asciiTheme="minorHAnsi" w:eastAsiaTheme="minorHAnsi" w:hAnsiTheme="minorHAnsi" w:cstheme="minorHAnsi"/>
+          <w:color w:val="auto"/>
+          <w:sz w:val="22"/>
+          <w:szCs w:val="22"/>
           <w:lang w:val="ru-RU"/>
         </w:rPr>
         <w:id w:val="-848640473"/>
@@ -298,12 +318,8 @@
       </w:sdtPr>
       <w:sdtEndPr>
         <w:rPr>
-          <w:rFonts w:eastAsiaTheme="minorHAnsi"/>
           <w:b/>
           <w:bCs/>
-          <w:color w:val="auto"/>
-          <w:sz w:val="22"/>
-          <w:szCs w:val="22"/>
         </w:rPr>
       </w:sdtEndPr>
       <w:sdtContent>
@@ -330,7 +346,7 @@
               <w:tab w:val="right" w:leader="dot" w:pos="9350"/>
             </w:tabs>
             <w:rPr>
-              <w:rFonts w:eastAsiaTheme="minorEastAsia" w:cstheme="minorHAnsi"/>
+              <w:rFonts w:eastAsiaTheme="minorEastAsia"/>
               <w:noProof/>
             </w:rPr>
           </w:pPr>
@@ -418,7 +434,7 @@
             </w:rPr>
             <w:fldChar w:fldCharType="separate"/>
           </w:r>
-          <w:hyperlink w:anchor="_Toc18493920" w:history="1">
+          <w:hyperlink w:anchor="_Toc22765069" w:history="1">
             <w:r>
               <w:rPr>
                 <w:rStyle w:val="aa"/>
@@ -430,7 +446,6 @@
             </w:r>
             <w:r>
               <w:rPr>
-                <w:rFonts w:cstheme="minorHAnsi"/>
                 <w:noProof/>
                 <w:webHidden/>
               </w:rPr>
@@ -438,7 +453,6 @@
             </w:r>
             <w:r>
               <w:rPr>
-                <w:rFonts w:cstheme="minorHAnsi"/>
                 <w:noProof/>
                 <w:webHidden/>
               </w:rPr>
@@ -446,22 +460,19 @@
             </w:r>
             <w:r>
               <w:rPr>
-                <w:rFonts w:cstheme="minorHAnsi"/>
-                <w:noProof/>
-                <w:webHidden/>
-              </w:rPr>
-              <w:instrText xml:space="preserve"> PAGEREF _Toc18493920 \h </w:instrText>
-            </w:r>
-            <w:r>
-              <w:rPr>
-                <w:rFonts w:cstheme="minorHAnsi"/>
-                <w:noProof/>
-                <w:webHidden/>
-              </w:rPr>
-            </w:r>
-            <w:r>
-              <w:rPr>
-                <w:rFonts w:cstheme="minorHAnsi"/>
+                <w:noProof/>
+                <w:webHidden/>
+              </w:rPr>
+              <w:instrText xml:space="preserve"> PAGEREF _Toc22765069 \h </w:instrText>
+            </w:r>
+            <w:r>
+              <w:rPr>
+                <w:noProof/>
+                <w:webHidden/>
+              </w:rPr>
+            </w:r>
+            <w:r>
+              <w:rPr>
                 <w:noProof/>
                 <w:webHidden/>
               </w:rPr>
@@ -469,15 +480,13 @@
             </w:r>
             <w:r>
               <w:rPr>
-                <w:rFonts w:cstheme="minorHAnsi"/>
-                <w:noProof/>
-                <w:webHidden/>
-              </w:rPr>
-              <w:t>3</w:t>
-            </w:r>
-            <w:r>
-              <w:rPr>
-                <w:rFonts w:cstheme="minorHAnsi"/>
+                <w:noProof/>
+                <w:webHidden/>
+              </w:rPr>
+              <w:t>4</w:t>
+            </w:r>
+            <w:r>
+              <w:rPr>
                 <w:noProof/>
                 <w:webHidden/>
               </w:rPr>
@@ -492,11 +501,11 @@
               <w:tab w:val="right" w:leader="dot" w:pos="9350"/>
             </w:tabs>
             <w:rPr>
-              <w:rFonts w:eastAsiaTheme="minorEastAsia" w:cstheme="minorHAnsi"/>
+              <w:rFonts w:eastAsiaTheme="minorEastAsia"/>
               <w:noProof/>
             </w:rPr>
           </w:pPr>
-          <w:hyperlink w:anchor="_Toc18493921" w:history="1">
+          <w:hyperlink w:anchor="_Toc22765070" w:history="1">
             <w:r>
               <w:rPr>
                 <w:rStyle w:val="aa"/>
@@ -504,11 +513,10 @@
                 <w:noProof/>
                 <w:lang w:val="ru-RU"/>
               </w:rPr>
-              <w:t>Аналитическая часть</w:t>
-            </w:r>
-            <w:r>
-              <w:rPr>
-                <w:rFonts w:cstheme="minorHAnsi"/>
+              <w:t>1. Аналитическая часть</w:t>
+            </w:r>
+            <w:r>
+              <w:rPr>
                 <w:noProof/>
                 <w:webHidden/>
               </w:rPr>
@@ -516,7 +524,6 @@
             </w:r>
             <w:r>
               <w:rPr>
-                <w:rFonts w:cstheme="minorHAnsi"/>
                 <w:noProof/>
                 <w:webHidden/>
               </w:rPr>
@@ -524,22 +531,19 @@
             </w:r>
             <w:r>
               <w:rPr>
-                <w:rFonts w:cstheme="minorHAnsi"/>
-                <w:noProof/>
-                <w:webHidden/>
-              </w:rPr>
-              <w:instrText xml:space="preserve"> PAGEREF _Toc18493921 \h </w:instrText>
-            </w:r>
-            <w:r>
-              <w:rPr>
-                <w:rFonts w:cstheme="minorHAnsi"/>
-                <w:noProof/>
-                <w:webHidden/>
-              </w:rPr>
-            </w:r>
-            <w:r>
-              <w:rPr>
-                <w:rFonts w:cstheme="minorHAnsi"/>
+                <w:noProof/>
+                <w:webHidden/>
+              </w:rPr>
+              <w:instrText xml:space="preserve"> PAGEREF _Toc22765070 \h </w:instrText>
+            </w:r>
+            <w:r>
+              <w:rPr>
+                <w:noProof/>
+                <w:webHidden/>
+              </w:rPr>
+            </w:r>
+            <w:r>
+              <w:rPr>
                 <w:noProof/>
                 <w:webHidden/>
               </w:rPr>
@@ -547,15 +551,13 @@
             </w:r>
             <w:r>
               <w:rPr>
-                <w:rFonts w:cstheme="minorHAnsi"/>
-                <w:noProof/>
-                <w:webHidden/>
-              </w:rPr>
-              <w:t>3</w:t>
-            </w:r>
-            <w:r>
-              <w:rPr>
-                <w:rFonts w:cstheme="minorHAnsi"/>
+                <w:noProof/>
+                <w:webHidden/>
+              </w:rPr>
+              <w:t>5</w:t>
+            </w:r>
+            <w:r>
+              <w:rPr>
                 <w:noProof/>
                 <w:webHidden/>
               </w:rPr>
@@ -570,11 +572,11 @@
               <w:tab w:val="right" w:leader="dot" w:pos="9350"/>
             </w:tabs>
             <w:rPr>
-              <w:rFonts w:eastAsiaTheme="minorEastAsia" w:cstheme="minorHAnsi"/>
+              <w:rFonts w:eastAsiaTheme="minorEastAsia"/>
               <w:noProof/>
             </w:rPr>
           </w:pPr>
-          <w:hyperlink w:anchor="_Toc18493922" w:history="1">
+          <w:hyperlink w:anchor="_Toc22765071" w:history="1">
             <w:r>
               <w:rPr>
                 <w:rStyle w:val="aa"/>
@@ -582,11 +584,10 @@
                 <w:noProof/>
                 <w:lang w:val="ru-RU"/>
               </w:rPr>
-              <w:t>Конструкторская часть</w:t>
-            </w:r>
-            <w:r>
-              <w:rPr>
-                <w:rFonts w:cstheme="minorHAnsi"/>
+              <w:t>2. Конструкторская часть</w:t>
+            </w:r>
+            <w:r>
+              <w:rPr>
                 <w:noProof/>
                 <w:webHidden/>
               </w:rPr>
@@ -594,7 +595,6 @@
             </w:r>
             <w:r>
               <w:rPr>
-                <w:rFonts w:cstheme="minorHAnsi"/>
                 <w:noProof/>
                 <w:webHidden/>
               </w:rPr>
@@ -602,22 +602,19 @@
             </w:r>
             <w:r>
               <w:rPr>
-                <w:rFonts w:cstheme="minorHAnsi"/>
-                <w:noProof/>
-                <w:webHidden/>
-              </w:rPr>
-              <w:instrText xml:space="preserve"> PAGEREF _Toc18493922 \h </w:instrText>
-            </w:r>
-            <w:r>
-              <w:rPr>
-                <w:rFonts w:cstheme="minorHAnsi"/>
-                <w:noProof/>
-                <w:webHidden/>
-              </w:rPr>
-            </w:r>
-            <w:r>
-              <w:rPr>
-                <w:rFonts w:cstheme="minorHAnsi"/>
+                <w:noProof/>
+                <w:webHidden/>
+              </w:rPr>
+              <w:instrText xml:space="preserve"> PAGEREF _Toc22765071 \h </w:instrText>
+            </w:r>
+            <w:r>
+              <w:rPr>
+                <w:noProof/>
+                <w:webHidden/>
+              </w:rPr>
+            </w:r>
+            <w:r>
+              <w:rPr>
                 <w:noProof/>
                 <w:webHidden/>
               </w:rPr>
@@ -625,15 +622,13 @@
             </w:r>
             <w:r>
               <w:rPr>
-                <w:rFonts w:cstheme="minorHAnsi"/>
-                <w:noProof/>
-                <w:webHidden/>
-              </w:rPr>
-              <w:t>3</w:t>
-            </w:r>
-            <w:r>
-              <w:rPr>
-                <w:rFonts w:cstheme="minorHAnsi"/>
+                <w:noProof/>
+                <w:webHidden/>
+              </w:rPr>
+              <w:t>6</w:t>
+            </w:r>
+            <w:r>
+              <w:rPr>
                 <w:noProof/>
                 <w:webHidden/>
               </w:rPr>
@@ -648,11 +643,11 @@
               <w:tab w:val="right" w:leader="dot" w:pos="9350"/>
             </w:tabs>
             <w:rPr>
-              <w:rFonts w:eastAsiaTheme="minorEastAsia" w:cstheme="minorHAnsi"/>
+              <w:rFonts w:eastAsiaTheme="minorEastAsia"/>
               <w:noProof/>
             </w:rPr>
           </w:pPr>
-          <w:hyperlink w:anchor="_Toc18493923" w:history="1">
+          <w:hyperlink w:anchor="_Toc22765072" w:history="1">
             <w:r>
               <w:rPr>
                 <w:rStyle w:val="aa"/>
@@ -660,11 +655,10 @@
                 <w:noProof/>
                 <w:lang w:val="ru-RU"/>
               </w:rPr>
-              <w:t>Технологическая часть</w:t>
-            </w:r>
-            <w:r>
-              <w:rPr>
-                <w:rFonts w:cstheme="minorHAnsi"/>
+              <w:t>3. Технологическая часть</w:t>
+            </w:r>
+            <w:r>
+              <w:rPr>
                 <w:noProof/>
                 <w:webHidden/>
               </w:rPr>
@@ -672,7 +666,6 @@
             </w:r>
             <w:r>
               <w:rPr>
-                <w:rFonts w:cstheme="minorHAnsi"/>
                 <w:noProof/>
                 <w:webHidden/>
               </w:rPr>
@@ -680,22 +673,19 @@
             </w:r>
             <w:r>
               <w:rPr>
-                <w:rFonts w:cstheme="minorHAnsi"/>
-                <w:noProof/>
-                <w:webHidden/>
-              </w:rPr>
-              <w:instrText xml:space="preserve"> PAGEREF _Toc18493923 \h </w:instrText>
-            </w:r>
-            <w:r>
-              <w:rPr>
-                <w:rFonts w:cstheme="minorHAnsi"/>
-                <w:noProof/>
-                <w:webHidden/>
-              </w:rPr>
-            </w:r>
-            <w:r>
-              <w:rPr>
-                <w:rFonts w:cstheme="minorHAnsi"/>
+                <w:noProof/>
+                <w:webHidden/>
+              </w:rPr>
+              <w:instrText xml:space="preserve"> PAGEREF _Toc22765072 \h </w:instrText>
+            </w:r>
+            <w:r>
+              <w:rPr>
+                <w:noProof/>
+                <w:webHidden/>
+              </w:rPr>
+            </w:r>
+            <w:r>
+              <w:rPr>
                 <w:noProof/>
                 <w:webHidden/>
               </w:rPr>
@@ -703,15 +693,13 @@
             </w:r>
             <w:r>
               <w:rPr>
-                <w:rFonts w:cstheme="minorHAnsi"/>
-                <w:noProof/>
-                <w:webHidden/>
-              </w:rPr>
-              <w:t>3</w:t>
-            </w:r>
-            <w:r>
-              <w:rPr>
-                <w:rFonts w:cstheme="minorHAnsi"/>
+                <w:noProof/>
+                <w:webHidden/>
+              </w:rPr>
+              <w:t>7</w:t>
+            </w:r>
+            <w:r>
+              <w:rPr>
                 <w:noProof/>
                 <w:webHidden/>
               </w:rPr>
@@ -726,11 +714,11 @@
               <w:tab w:val="right" w:leader="dot" w:pos="9350"/>
             </w:tabs>
             <w:rPr>
-              <w:rFonts w:eastAsiaTheme="minorEastAsia" w:cstheme="minorHAnsi"/>
+              <w:rFonts w:eastAsiaTheme="minorEastAsia"/>
               <w:noProof/>
             </w:rPr>
           </w:pPr>
-          <w:hyperlink w:anchor="_Toc18493924" w:history="1">
+          <w:hyperlink w:anchor="_Toc22765073" w:history="1">
             <w:r>
               <w:rPr>
                 <w:rStyle w:val="aa"/>
@@ -738,11 +726,10 @@
                 <w:noProof/>
                 <w:lang w:val="ru-RU"/>
               </w:rPr>
-              <w:t>Исследовательская часть</w:t>
-            </w:r>
-            <w:r>
-              <w:rPr>
-                <w:rFonts w:cstheme="minorHAnsi"/>
+              <w:t>4. Исследовательская часть</w:t>
+            </w:r>
+            <w:r>
+              <w:rPr>
                 <w:noProof/>
                 <w:webHidden/>
               </w:rPr>
@@ -750,7 +737,6 @@
             </w:r>
             <w:r>
               <w:rPr>
-                <w:rFonts w:cstheme="minorHAnsi"/>
                 <w:noProof/>
                 <w:webHidden/>
               </w:rPr>
@@ -758,22 +744,19 @@
             </w:r>
             <w:r>
               <w:rPr>
-                <w:rFonts w:cstheme="minorHAnsi"/>
-                <w:noProof/>
-                <w:webHidden/>
-              </w:rPr>
-              <w:instrText xml:space="preserve"> PAGEREF _Toc18493924 \h </w:instrText>
-            </w:r>
-            <w:r>
-              <w:rPr>
-                <w:rFonts w:cstheme="minorHAnsi"/>
-                <w:noProof/>
-                <w:webHidden/>
-              </w:rPr>
-            </w:r>
-            <w:r>
-              <w:rPr>
-                <w:rFonts w:cstheme="minorHAnsi"/>
+                <w:noProof/>
+                <w:webHidden/>
+              </w:rPr>
+              <w:instrText xml:space="preserve"> PAGEREF _Toc22765073 \h </w:instrText>
+            </w:r>
+            <w:r>
+              <w:rPr>
+                <w:noProof/>
+                <w:webHidden/>
+              </w:rPr>
+            </w:r>
+            <w:r>
+              <w:rPr>
                 <w:noProof/>
                 <w:webHidden/>
               </w:rPr>
@@ -781,15 +764,13 @@
             </w:r>
             <w:r>
               <w:rPr>
-                <w:rFonts w:cstheme="minorHAnsi"/>
-                <w:noProof/>
-                <w:webHidden/>
-              </w:rPr>
-              <w:t>3</w:t>
-            </w:r>
-            <w:r>
-              <w:rPr>
-                <w:rFonts w:cstheme="minorHAnsi"/>
+                <w:noProof/>
+                <w:webHidden/>
+              </w:rPr>
+              <w:t>8</w:t>
+            </w:r>
+            <w:r>
+              <w:rPr>
                 <w:noProof/>
                 <w:webHidden/>
               </w:rPr>
@@ -804,11 +785,11 @@
               <w:tab w:val="right" w:leader="dot" w:pos="9350"/>
             </w:tabs>
             <w:rPr>
-              <w:rFonts w:eastAsiaTheme="minorEastAsia" w:cstheme="minorHAnsi"/>
+              <w:rFonts w:eastAsiaTheme="minorEastAsia"/>
               <w:noProof/>
             </w:rPr>
           </w:pPr>
-          <w:hyperlink w:anchor="_Toc18493925" w:history="1">
+          <w:hyperlink w:anchor="_Toc22765074" w:history="1">
             <w:r>
               <w:rPr>
                 <w:rStyle w:val="aa"/>
@@ -820,7 +801,6 @@
             </w:r>
             <w:r>
               <w:rPr>
-                <w:rFonts w:cstheme="minorHAnsi"/>
                 <w:noProof/>
                 <w:webHidden/>
               </w:rPr>
@@ -828,7 +808,6 @@
             </w:r>
             <w:r>
               <w:rPr>
-                <w:rFonts w:cstheme="minorHAnsi"/>
                 <w:noProof/>
                 <w:webHidden/>
               </w:rPr>
@@ -836,22 +815,19 @@
             </w:r>
             <w:r>
               <w:rPr>
-                <w:rFonts w:cstheme="minorHAnsi"/>
-                <w:noProof/>
-                <w:webHidden/>
-              </w:rPr>
-              <w:instrText xml:space="preserve"> PAGEREF _Toc18493925 \h </w:instrText>
-            </w:r>
-            <w:r>
-              <w:rPr>
-                <w:rFonts w:cstheme="minorHAnsi"/>
-                <w:noProof/>
-                <w:webHidden/>
-              </w:rPr>
-            </w:r>
-            <w:r>
-              <w:rPr>
-                <w:rFonts w:cstheme="minorHAnsi"/>
+                <w:noProof/>
+                <w:webHidden/>
+              </w:rPr>
+              <w:instrText xml:space="preserve"> PAGEREF _Toc22765074 \h </w:instrText>
+            </w:r>
+            <w:r>
+              <w:rPr>
+                <w:noProof/>
+                <w:webHidden/>
+              </w:rPr>
+            </w:r>
+            <w:r>
+              <w:rPr>
                 <w:noProof/>
                 <w:webHidden/>
               </w:rPr>
@@ -859,93 +835,13 @@
             </w:r>
             <w:r>
               <w:rPr>
-                <w:rFonts w:cstheme="minorHAnsi"/>
-                <w:noProof/>
-                <w:webHidden/>
-              </w:rPr>
-              <w:t>3</w:t>
-            </w:r>
-            <w:r>
-              <w:rPr>
-                <w:rFonts w:cstheme="minorHAnsi"/>
-                <w:noProof/>
-                <w:webHidden/>
-              </w:rPr>
-              <w:fldChar w:fldCharType="end"/>
-            </w:r>
-          </w:hyperlink>
-        </w:p>
-        <w:p>
-          <w:pPr>
-            <w:pStyle w:val="11"/>
-            <w:tabs>
-              <w:tab w:val="right" w:leader="dot" w:pos="9350"/>
-            </w:tabs>
-            <w:rPr>
-              <w:rFonts w:eastAsiaTheme="minorEastAsia" w:cstheme="minorHAnsi"/>
-              <w:noProof/>
-            </w:rPr>
-          </w:pPr>
-          <w:hyperlink w:anchor="_Toc18493926" w:history="1">
-            <w:r>
-              <w:rPr>
-                <w:rStyle w:val="aa"/>
-                <w:rFonts w:cstheme="minorHAnsi"/>
-                <w:noProof/>
-                <w:lang w:val="ru-RU"/>
-              </w:rPr>
-              <w:t>Список литературы</w:t>
-            </w:r>
-            <w:r>
-              <w:rPr>
-                <w:rFonts w:cstheme="minorHAnsi"/>
-                <w:noProof/>
-                <w:webHidden/>
-              </w:rPr>
-              <w:tab/>
-            </w:r>
-            <w:r>
-              <w:rPr>
-                <w:rFonts w:cstheme="minorHAnsi"/>
-                <w:noProof/>
-                <w:webHidden/>
-              </w:rPr>
-              <w:fldChar w:fldCharType="begin"/>
-            </w:r>
-            <w:r>
-              <w:rPr>
-                <w:rFonts w:cstheme="minorHAnsi"/>
-                <w:noProof/>
-                <w:webHidden/>
-              </w:rPr>
-              <w:instrText xml:space="preserve"> PAGEREF _Toc18493926 \h </w:instrText>
-            </w:r>
-            <w:r>
-              <w:rPr>
-                <w:rFonts w:cstheme="minorHAnsi"/>
-                <w:noProof/>
-                <w:webHidden/>
-              </w:rPr>
-            </w:r>
-            <w:r>
-              <w:rPr>
-                <w:rFonts w:cstheme="minorHAnsi"/>
-                <w:noProof/>
-                <w:webHidden/>
-              </w:rPr>
-              <w:fldChar w:fldCharType="separate"/>
-            </w:r>
-            <w:r>
-              <w:rPr>
-                <w:rFonts w:cstheme="minorHAnsi"/>
-                <w:noProof/>
-                <w:webHidden/>
-              </w:rPr>
-              <w:t>3</w:t>
-            </w:r>
-            <w:r>
-              <w:rPr>
-                <w:rFonts w:cstheme="minorHAnsi"/>
+                <w:noProof/>
+                <w:webHidden/>
+              </w:rPr>
+              <w:t>9</w:t>
+            </w:r>
+            <w:r>
+              <w:rPr>
                 <w:noProof/>
                 <w:webHidden/>
               </w:rPr>
@@ -1141,26 +1037,19 @@
           <w:lang w:val="ru-RU"/>
         </w:rPr>
       </w:pPr>
-    </w:p>
-    <w:p>
-      <w:pPr>
-        <w:rPr>
-          <w:rFonts w:cstheme="minorHAnsi"/>
-          <w:sz w:val="28"/>
-          <w:szCs w:val="28"/>
-          <w:lang w:val="ru-RU"/>
-        </w:rPr>
-      </w:pPr>
+      <w:bookmarkStart w:id="0" w:name="_GoBack"/>
+      <w:bookmarkEnd w:id="0"/>
     </w:p>
     <w:p>
       <w:pPr>
         <w:pStyle w:val="1"/>
+        <w:pageBreakBefore/>
         <w:rPr>
           <w:rFonts w:asciiTheme="minorHAnsi" w:hAnsiTheme="minorHAnsi" w:cstheme="minorHAnsi"/>
           <w:lang w:val="ru-RU"/>
         </w:rPr>
       </w:pPr>
-      <w:bookmarkStart w:id="1" w:name="_Toc18493920"/>
+      <w:bookmarkStart w:id="1" w:name="_Toc22765069"/>
       <w:r>
         <w:rPr>
           <w:rFonts w:asciiTheme="minorHAnsi" w:hAnsiTheme="minorHAnsi" w:cstheme="minorHAnsi"/>
@@ -1194,12 +1083,21 @@
     <w:p>
       <w:pPr>
         <w:pStyle w:val="1"/>
+        <w:pageBreakBefore/>
         <w:rPr>
           <w:rFonts w:asciiTheme="minorHAnsi" w:hAnsiTheme="minorHAnsi" w:cstheme="minorHAnsi"/>
           <w:lang w:val="ru-RU"/>
         </w:rPr>
       </w:pPr>
-      <w:bookmarkStart w:id="2" w:name="_Toc18493921"/>
+      <w:bookmarkStart w:id="2" w:name="_Toc22765070"/>
+      <w:r>
+        <w:rPr>
+          <w:rFonts w:asciiTheme="minorHAnsi" w:hAnsiTheme="minorHAnsi" w:cstheme="minorHAnsi"/>
+          <w:lang w:val="ru-RU"/>
+        </w:rPr>
+        <w:lastRenderedPageBreak/>
+        <w:t xml:space="preserve">1. </w:t>
+      </w:r>
       <w:r>
         <w:rPr>
           <w:rFonts w:asciiTheme="minorHAnsi" w:hAnsiTheme="minorHAnsi" w:cstheme="minorHAnsi"/>
@@ -1211,33 +1109,22 @@
     </w:p>
     <w:p>
       <w:pPr>
-        <w:rPr>
-          <w:rFonts w:cstheme="minorHAnsi"/>
-          <w:sz w:val="28"/>
-          <w:szCs w:val="28"/>
-          <w:lang w:val="ru-RU"/>
-        </w:rPr>
-      </w:pPr>
-    </w:p>
-    <w:p>
-      <w:pPr>
-        <w:rPr>
-          <w:rFonts w:cstheme="minorHAnsi"/>
-          <w:sz w:val="28"/>
-          <w:szCs w:val="28"/>
-          <w:lang w:val="ru-RU"/>
-        </w:rPr>
-      </w:pPr>
-    </w:p>
-    <w:p>
-      <w:pPr>
         <w:pStyle w:val="1"/>
+        <w:pageBreakBefore/>
         <w:rPr>
           <w:rFonts w:asciiTheme="minorHAnsi" w:hAnsiTheme="minorHAnsi" w:cstheme="minorHAnsi"/>
           <w:lang w:val="ru-RU"/>
         </w:rPr>
       </w:pPr>
-      <w:bookmarkStart w:id="3" w:name="_Toc18493922"/>
+      <w:bookmarkStart w:id="3" w:name="_Toc22765071"/>
+      <w:r>
+        <w:rPr>
+          <w:rFonts w:asciiTheme="minorHAnsi" w:hAnsiTheme="minorHAnsi" w:cstheme="minorHAnsi"/>
+          <w:lang w:val="ru-RU"/>
+        </w:rPr>
+        <w:lastRenderedPageBreak/>
+        <w:t xml:space="preserve">2. </w:t>
+      </w:r>
       <w:r>
         <w:rPr>
           <w:rFonts w:asciiTheme="minorHAnsi" w:hAnsiTheme="minorHAnsi" w:cstheme="minorHAnsi"/>
@@ -1270,12 +1157,21 @@
     <w:p>
       <w:pPr>
         <w:pStyle w:val="1"/>
+        <w:pageBreakBefore/>
         <w:rPr>
           <w:rFonts w:asciiTheme="minorHAnsi" w:hAnsiTheme="minorHAnsi" w:cstheme="minorHAnsi"/>
           <w:lang w:val="ru-RU"/>
         </w:rPr>
       </w:pPr>
-      <w:bookmarkStart w:id="4" w:name="_Toc18493923"/>
+      <w:bookmarkStart w:id="4" w:name="_Toc22765072"/>
+      <w:r>
+        <w:rPr>
+          <w:rFonts w:asciiTheme="minorHAnsi" w:hAnsiTheme="minorHAnsi" w:cstheme="minorHAnsi"/>
+          <w:lang w:val="ru-RU"/>
+        </w:rPr>
+        <w:lastRenderedPageBreak/>
+        <w:t xml:space="preserve">3. </w:t>
+      </w:r>
       <w:r>
         <w:rPr>
           <w:rFonts w:asciiTheme="minorHAnsi" w:hAnsiTheme="minorHAnsi" w:cstheme="minorHAnsi"/>
@@ -1308,12 +1204,21 @@
     <w:p>
       <w:pPr>
         <w:pStyle w:val="1"/>
+        <w:pageBreakBefore/>
         <w:rPr>
           <w:rFonts w:asciiTheme="minorHAnsi" w:hAnsiTheme="minorHAnsi" w:cstheme="minorHAnsi"/>
           <w:lang w:val="ru-RU"/>
         </w:rPr>
       </w:pPr>
-      <w:bookmarkStart w:id="5" w:name="_Toc18493924"/>
+      <w:bookmarkStart w:id="5" w:name="_Toc22765073"/>
+      <w:r>
+        <w:rPr>
+          <w:rFonts w:asciiTheme="minorHAnsi" w:hAnsiTheme="minorHAnsi" w:cstheme="minorHAnsi"/>
+          <w:lang w:val="ru-RU"/>
+        </w:rPr>
+        <w:lastRenderedPageBreak/>
+        <w:t xml:space="preserve">4. </w:t>
+      </w:r>
       <w:r>
         <w:rPr>
           <w:rFonts w:asciiTheme="minorHAnsi" w:hAnsiTheme="minorHAnsi" w:cstheme="minorHAnsi"/>
@@ -1346,261 +1251,25 @@
     <w:p>
       <w:pPr>
         <w:pStyle w:val="1"/>
+        <w:pageBreakBefore/>
         <w:rPr>
           <w:rFonts w:asciiTheme="minorHAnsi" w:hAnsiTheme="minorHAnsi" w:cstheme="minorHAnsi"/>
           <w:lang w:val="ru-RU"/>
         </w:rPr>
       </w:pPr>
-      <w:bookmarkStart w:id="6" w:name="_Toc18493925"/>
+      <w:bookmarkStart w:id="6" w:name="_Toc22765074"/>
       <w:r>
         <w:rPr>
           <w:rFonts w:asciiTheme="minorHAnsi" w:hAnsiTheme="minorHAnsi" w:cstheme="minorHAnsi"/>
           <w:lang w:val="ru-RU"/>
         </w:rPr>
+        <w:lastRenderedPageBreak/>
         <w:t>Заключение</w:t>
       </w:r>
       <w:bookmarkEnd w:id="6"/>
     </w:p>
-    <w:p>
-      <w:pPr>
-        <w:rPr>
-          <w:rFonts w:cstheme="minorHAnsi"/>
-          <w:sz w:val="28"/>
-          <w:szCs w:val="28"/>
-          <w:lang w:val="ru-RU"/>
-        </w:rPr>
-      </w:pPr>
-    </w:p>
-    <w:p>
-      <w:pPr>
-        <w:rPr>
-          <w:rFonts w:cstheme="minorHAnsi"/>
-          <w:sz w:val="28"/>
-          <w:szCs w:val="28"/>
-          <w:lang w:val="ru-RU"/>
-        </w:rPr>
-      </w:pPr>
-    </w:p>
-    <w:p>
-      <w:pPr>
-        <w:pStyle w:val="1"/>
-        <w:rPr>
-          <w:rFonts w:asciiTheme="minorHAnsi" w:hAnsiTheme="minorHAnsi" w:cstheme="minorHAnsi"/>
-          <w:lang w:val="ru-RU"/>
-        </w:rPr>
-      </w:pPr>
-      <w:bookmarkStart w:id="7" w:name="_Toc18493926"/>
-      <w:r>
-        <w:rPr>
-          <w:rFonts w:asciiTheme="minorHAnsi" w:hAnsiTheme="minorHAnsi" w:cstheme="minorHAnsi"/>
-          <w:lang w:val="ru-RU"/>
-        </w:rPr>
-        <w:t>Список литературы</w:t>
-      </w:r>
-      <w:bookmarkEnd w:id="7"/>
-    </w:p>
-    <w:p>
-      <w:pPr>
-        <w:rPr>
-          <w:rFonts w:cstheme="minorHAnsi"/>
-          <w:sz w:val="28"/>
-          <w:szCs w:val="28"/>
-          <w:lang w:val="ru-RU"/>
-        </w:rPr>
-      </w:pPr>
-    </w:p>
-    <w:p>
-      <w:pPr>
-        <w:rPr>
-          <w:rFonts w:cstheme="minorHAnsi"/>
-          <w:sz w:val="28"/>
-          <w:szCs w:val="28"/>
-          <w:lang w:val="ru-RU"/>
-        </w:rPr>
-      </w:pPr>
-    </w:p>
-    <w:p>
-      <w:pPr>
-        <w:rPr>
-          <w:rFonts w:cstheme="minorHAnsi"/>
-          <w:sz w:val="28"/>
-          <w:szCs w:val="28"/>
-          <w:lang w:val="ru-RU"/>
-        </w:rPr>
-      </w:pPr>
-    </w:p>
-    <w:p>
-      <w:pPr>
-        <w:rPr>
-          <w:rFonts w:cstheme="minorHAnsi"/>
-          <w:sz w:val="28"/>
-          <w:szCs w:val="28"/>
-          <w:lang w:val="ru-RU"/>
-        </w:rPr>
-      </w:pPr>
-    </w:p>
-    <w:p>
-      <w:pPr>
-        <w:rPr>
-          <w:rFonts w:cstheme="minorHAnsi"/>
-          <w:sz w:val="28"/>
-          <w:szCs w:val="28"/>
-          <w:lang w:val="ru-RU"/>
-        </w:rPr>
-      </w:pPr>
-    </w:p>
-    <w:p>
-      <w:pPr>
-        <w:rPr>
-          <w:rFonts w:cstheme="minorHAnsi"/>
-          <w:sz w:val="28"/>
-          <w:szCs w:val="28"/>
-          <w:lang w:val="ru-RU"/>
-        </w:rPr>
-      </w:pPr>
-    </w:p>
-    <w:p>
-      <w:pPr>
-        <w:rPr>
-          <w:rFonts w:cstheme="minorHAnsi"/>
-          <w:sz w:val="28"/>
-          <w:szCs w:val="28"/>
-          <w:lang w:val="ru-RU"/>
-        </w:rPr>
-      </w:pPr>
-    </w:p>
-    <w:p>
-      <w:pPr>
-        <w:rPr>
-          <w:rFonts w:cstheme="minorHAnsi"/>
-          <w:sz w:val="28"/>
-          <w:szCs w:val="28"/>
-          <w:lang w:val="ru-RU"/>
-        </w:rPr>
-      </w:pPr>
-    </w:p>
-    <w:p>
-      <w:pPr>
-        <w:rPr>
-          <w:rFonts w:cstheme="minorHAnsi"/>
-          <w:sz w:val="28"/>
-          <w:szCs w:val="28"/>
-          <w:lang w:val="ru-RU"/>
-        </w:rPr>
-      </w:pPr>
-    </w:p>
-    <w:p>
-      <w:pPr>
-        <w:rPr>
-          <w:rFonts w:cstheme="minorHAnsi"/>
-          <w:sz w:val="28"/>
-          <w:szCs w:val="28"/>
-          <w:lang w:val="ru-RU"/>
-        </w:rPr>
-      </w:pPr>
-    </w:p>
-    <w:p>
-      <w:pPr>
-        <w:rPr>
-          <w:rFonts w:cstheme="minorHAnsi"/>
-          <w:sz w:val="28"/>
-          <w:szCs w:val="28"/>
-          <w:lang w:val="ru-RU"/>
-        </w:rPr>
-      </w:pPr>
-    </w:p>
-    <w:p>
-      <w:pPr>
-        <w:rPr>
-          <w:rFonts w:cstheme="minorHAnsi"/>
-          <w:sz w:val="28"/>
-          <w:szCs w:val="28"/>
-          <w:lang w:val="ru-RU"/>
-        </w:rPr>
-      </w:pPr>
-    </w:p>
-    <w:p>
-      <w:pPr>
-        <w:rPr>
-          <w:rFonts w:cstheme="minorHAnsi"/>
-          <w:sz w:val="28"/>
-          <w:szCs w:val="28"/>
-          <w:lang w:val="ru-RU"/>
-        </w:rPr>
-      </w:pPr>
-    </w:p>
-    <w:p>
-      <w:pPr>
-        <w:rPr>
-          <w:rFonts w:cstheme="minorHAnsi"/>
-          <w:sz w:val="28"/>
-          <w:szCs w:val="28"/>
-          <w:lang w:val="ru-RU"/>
-        </w:rPr>
-      </w:pPr>
-    </w:p>
-    <w:p>
-      <w:pPr>
-        <w:rPr>
-          <w:rFonts w:cstheme="minorHAnsi"/>
-          <w:sz w:val="28"/>
-          <w:szCs w:val="28"/>
-          <w:lang w:val="ru-RU"/>
-        </w:rPr>
-      </w:pPr>
-    </w:p>
-    <w:p>
-      <w:pPr>
-        <w:rPr>
-          <w:rFonts w:cstheme="minorHAnsi"/>
-          <w:sz w:val="28"/>
-          <w:szCs w:val="28"/>
-          <w:lang w:val="ru-RU"/>
-        </w:rPr>
-      </w:pPr>
-    </w:p>
-    <w:p>
-      <w:pPr>
-        <w:rPr>
-          <w:rFonts w:cstheme="minorHAnsi"/>
-          <w:sz w:val="28"/>
-          <w:szCs w:val="28"/>
-          <w:lang w:val="ru-RU"/>
-        </w:rPr>
-      </w:pPr>
-    </w:p>
-    <w:p>
-      <w:pPr>
-        <w:rPr>
-          <w:rFonts w:cstheme="minorHAnsi"/>
-          <w:sz w:val="28"/>
-          <w:szCs w:val="28"/>
-          <w:lang w:val="ru-RU"/>
-        </w:rPr>
-      </w:pPr>
-    </w:p>
-    <w:p>
-      <w:pPr>
-        <w:rPr>
-          <w:rFonts w:cstheme="minorHAnsi"/>
-          <w:sz w:val="28"/>
-          <w:szCs w:val="28"/>
-          <w:lang w:val="ru-RU"/>
-        </w:rPr>
-      </w:pPr>
-    </w:p>
-    <w:p>
-      <w:pPr>
-        <w:rPr>
-          <w:rFonts w:cstheme="minorHAnsi"/>
-          <w:sz w:val="28"/>
-          <w:szCs w:val="28"/>
-          <w:lang w:val="ru-RU"/>
-        </w:rPr>
-      </w:pPr>
-    </w:p>
     <w:sectPr>
-      <w:footerReference w:type="default" r:id="rId8"/>
+      <w:footerReference w:type="default" r:id="rId9"/>
       <w:pgSz w:w="12240" w:h="15840"/>
       <w:pgMar w:top="1440" w:right="1440" w:bottom="1440" w:left="1440" w:header="720" w:footer="720" w:gutter="0"/>
       <w:pgNumType w:chapStyle="1"/>
@@ -1715,6 +1384,287 @@
 </w:footnotes>
 </file>
 
+<file path=word/numbering.xml><?xml version="1.0" encoding="utf-8"?>
+<w:numbering xmlns:wpc="http://schemas.microsoft.com/office/word/2010/wordprocessingCanvas" xmlns:cx="http://schemas.microsoft.com/office/drawing/2014/chartex" xmlns:cx1="http://schemas.microsoft.com/office/drawing/2015/9/8/chartex" xmlns:cx2="http://schemas.microsoft.com/office/drawing/2015/10/21/chartex" xmlns:cx3="http://schemas.microsoft.com/office/drawing/2016/5/9/chartex" xmlns:cx4="http://schemas.microsoft.com/office/drawing/2016/5/10/chartex" xmlns:cx5="http://schemas.microsoft.com/office/drawing/2016/5/11/chartex" xmlns:cx6="http://schemas.microsoft.com/office/drawing/2016/5/12/chartex" xmlns:cx7="http://schemas.microsoft.com/office/drawing/2016/5/13/chartex" xmlns:cx8="http://schemas.microsoft.com/office/drawing/2016/5/14/chartex" xmlns:mc="http://schemas.openxmlformats.org/markup-compatibility/2006" xmlns:aink="http://schemas.microsoft.com/office/drawing/2016/ink" xmlns:am3d="http://schemas.microsoft.com/office/drawing/2017/model3d" xmlns:o="urn:schemas-microsoft-com:office:office" xmlns:r="http://schemas.openxmlformats.org/officeDocument/2006/relationships" xmlns:m="http://schemas.openxmlformats.org/officeDocument/2006/math" xmlns:v="urn:schemas-microsoft-com:vml" xmlns:wp14="http://schemas.microsoft.com/office/word/2010/wordprocessingDrawing" xmlns:wp="http://schemas.openxmlformats.org/drawingml/2006/wordprocessingDrawing" xmlns:w10="urn:schemas-microsoft-com:office:word" xmlns:w="http://schemas.openxmlformats.org/wordprocessingml/2006/main" xmlns:w14="http://schemas.microsoft.com/office/word/2010/wordml" xmlns:w15="http://schemas.microsoft.com/office/word/2012/wordml" xmlns:w16cid="http://schemas.microsoft.com/office/word/2016/wordml/cid" xmlns:w16se="http://schemas.microsoft.com/office/word/2015/wordml/symex" xmlns:wpg="http://schemas.microsoft.com/office/word/2010/wordprocessingGroup" xmlns:wpi="http://schemas.microsoft.com/office/word/2010/wordprocessingInk" xmlns:wne="http://schemas.microsoft.com/office/word/2006/wordml" xmlns:wps="http://schemas.microsoft.com/office/word/2010/wordprocessingShape" mc:Ignorable="w14 w15 w16se w16cid wp14">
+  <w:abstractNum w:abstractNumId="0" w15:restartNumberingAfterBreak="0">
+    <w:nsid w:val="1BA5473A"/>
+    <w:multiLevelType w:val="hybridMultilevel"/>
+    <w:tmpl w:val="7256CE78"/>
+    <w:lvl w:ilvl="0" w:tplc="0409000F">
+      <w:start w:val="2"/>
+      <w:numFmt w:val="decimal"/>
+      <w:lvlText w:val="%1."/>
+      <w:lvlJc w:val="left"/>
+      <w:pPr>
+        <w:ind w:left="720" w:hanging="360"/>
+      </w:pPr>
+      <w:rPr>
+        <w:rFonts w:hint="default"/>
+      </w:rPr>
+    </w:lvl>
+    <w:lvl w:ilvl="1" w:tplc="04090019" w:tentative="1">
+      <w:start w:val="1"/>
+      <w:numFmt w:val="lowerLetter"/>
+      <w:lvlText w:val="%2."/>
+      <w:lvlJc w:val="left"/>
+      <w:pPr>
+        <w:ind w:left="1440" w:hanging="360"/>
+      </w:pPr>
+    </w:lvl>
+    <w:lvl w:ilvl="2" w:tplc="0409001B" w:tentative="1">
+      <w:start w:val="1"/>
+      <w:numFmt w:val="lowerRoman"/>
+      <w:lvlText w:val="%3."/>
+      <w:lvlJc w:val="right"/>
+      <w:pPr>
+        <w:ind w:left="2160" w:hanging="180"/>
+      </w:pPr>
+    </w:lvl>
+    <w:lvl w:ilvl="3" w:tplc="0409000F" w:tentative="1">
+      <w:start w:val="1"/>
+      <w:numFmt w:val="decimal"/>
+      <w:lvlText w:val="%4."/>
+      <w:lvlJc w:val="left"/>
+      <w:pPr>
+        <w:ind w:left="2880" w:hanging="360"/>
+      </w:pPr>
+    </w:lvl>
+    <w:lvl w:ilvl="4" w:tplc="04090019" w:tentative="1">
+      <w:start w:val="1"/>
+      <w:numFmt w:val="lowerLetter"/>
+      <w:lvlText w:val="%5."/>
+      <w:lvlJc w:val="left"/>
+      <w:pPr>
+        <w:ind w:left="3600" w:hanging="360"/>
+      </w:pPr>
+    </w:lvl>
+    <w:lvl w:ilvl="5" w:tplc="0409001B" w:tentative="1">
+      <w:start w:val="1"/>
+      <w:numFmt w:val="lowerRoman"/>
+      <w:lvlText w:val="%6."/>
+      <w:lvlJc w:val="right"/>
+      <w:pPr>
+        <w:ind w:left="4320" w:hanging="180"/>
+      </w:pPr>
+    </w:lvl>
+    <w:lvl w:ilvl="6" w:tplc="0409000F" w:tentative="1">
+      <w:start w:val="1"/>
+      <w:numFmt w:val="decimal"/>
+      <w:lvlText w:val="%7."/>
+      <w:lvlJc w:val="left"/>
+      <w:pPr>
+        <w:ind w:left="5040" w:hanging="360"/>
+      </w:pPr>
+    </w:lvl>
+    <w:lvl w:ilvl="7" w:tplc="04090019" w:tentative="1">
+      <w:start w:val="1"/>
+      <w:numFmt w:val="lowerLetter"/>
+      <w:lvlText w:val="%8."/>
+      <w:lvlJc w:val="left"/>
+      <w:pPr>
+        <w:ind w:left="5760" w:hanging="360"/>
+      </w:pPr>
+    </w:lvl>
+    <w:lvl w:ilvl="8" w:tplc="0409001B" w:tentative="1">
+      <w:start w:val="1"/>
+      <w:numFmt w:val="lowerRoman"/>
+      <w:lvlText w:val="%9."/>
+      <w:lvlJc w:val="right"/>
+      <w:pPr>
+        <w:ind w:left="6480" w:hanging="180"/>
+      </w:pPr>
+    </w:lvl>
+  </w:abstractNum>
+  <w:abstractNum w:abstractNumId="1" w15:restartNumberingAfterBreak="0">
+    <w:nsid w:val="25171F85"/>
+    <w:multiLevelType w:val="hybridMultilevel"/>
+    <w:tmpl w:val="C4CE96B6"/>
+    <w:lvl w:ilvl="0" w:tplc="0409000F">
+      <w:start w:val="1"/>
+      <w:numFmt w:val="decimal"/>
+      <w:lvlText w:val="%1."/>
+      <w:lvlJc w:val="left"/>
+      <w:pPr>
+        <w:ind w:left="720" w:hanging="360"/>
+      </w:pPr>
+      <w:rPr>
+        <w:rFonts w:hint="default"/>
+      </w:rPr>
+    </w:lvl>
+    <w:lvl w:ilvl="1" w:tplc="04090019" w:tentative="1">
+      <w:start w:val="1"/>
+      <w:numFmt w:val="lowerLetter"/>
+      <w:lvlText w:val="%2."/>
+      <w:lvlJc w:val="left"/>
+      <w:pPr>
+        <w:ind w:left="1440" w:hanging="360"/>
+      </w:pPr>
+    </w:lvl>
+    <w:lvl w:ilvl="2" w:tplc="0409001B" w:tentative="1">
+      <w:start w:val="1"/>
+      <w:numFmt w:val="lowerRoman"/>
+      <w:lvlText w:val="%3."/>
+      <w:lvlJc w:val="right"/>
+      <w:pPr>
+        <w:ind w:left="2160" w:hanging="180"/>
+      </w:pPr>
+    </w:lvl>
+    <w:lvl w:ilvl="3" w:tplc="0409000F" w:tentative="1">
+      <w:start w:val="1"/>
+      <w:numFmt w:val="decimal"/>
+      <w:lvlText w:val="%4."/>
+      <w:lvlJc w:val="left"/>
+      <w:pPr>
+        <w:ind w:left="2880" w:hanging="360"/>
+      </w:pPr>
+    </w:lvl>
+    <w:lvl w:ilvl="4" w:tplc="04090019" w:tentative="1">
+      <w:start w:val="1"/>
+      <w:numFmt w:val="lowerLetter"/>
+      <w:lvlText w:val="%5."/>
+      <w:lvlJc w:val="left"/>
+      <w:pPr>
+        <w:ind w:left="3600" w:hanging="360"/>
+      </w:pPr>
+    </w:lvl>
+    <w:lvl w:ilvl="5" w:tplc="0409001B" w:tentative="1">
+      <w:start w:val="1"/>
+      <w:numFmt w:val="lowerRoman"/>
+      <w:lvlText w:val="%6."/>
+      <w:lvlJc w:val="right"/>
+      <w:pPr>
+        <w:ind w:left="4320" w:hanging="180"/>
+      </w:pPr>
+    </w:lvl>
+    <w:lvl w:ilvl="6" w:tplc="0409000F" w:tentative="1">
+      <w:start w:val="1"/>
+      <w:numFmt w:val="decimal"/>
+      <w:lvlText w:val="%7."/>
+      <w:lvlJc w:val="left"/>
+      <w:pPr>
+        <w:ind w:left="5040" w:hanging="360"/>
+      </w:pPr>
+    </w:lvl>
+    <w:lvl w:ilvl="7" w:tplc="04090019" w:tentative="1">
+      <w:start w:val="1"/>
+      <w:numFmt w:val="lowerLetter"/>
+      <w:lvlText w:val="%8."/>
+      <w:lvlJc w:val="left"/>
+      <w:pPr>
+        <w:ind w:left="5760" w:hanging="360"/>
+      </w:pPr>
+    </w:lvl>
+    <w:lvl w:ilvl="8" w:tplc="0409001B" w:tentative="1">
+      <w:start w:val="1"/>
+      <w:numFmt w:val="lowerRoman"/>
+      <w:lvlText w:val="%9."/>
+      <w:lvlJc w:val="right"/>
+      <w:pPr>
+        <w:ind w:left="6480" w:hanging="180"/>
+      </w:pPr>
+    </w:lvl>
+  </w:abstractNum>
+  <w:abstractNum w:abstractNumId="2" w15:restartNumberingAfterBreak="0">
+    <w:nsid w:val="56FC37A9"/>
+    <w:multiLevelType w:val="hybridMultilevel"/>
+    <w:tmpl w:val="E2F0A540"/>
+    <w:lvl w:ilvl="0" w:tplc="0409000F">
+      <w:start w:val="1"/>
+      <w:numFmt w:val="decimal"/>
+      <w:lvlText w:val="%1."/>
+      <w:lvlJc w:val="left"/>
+      <w:pPr>
+        <w:ind w:left="720" w:hanging="360"/>
+      </w:pPr>
+      <w:rPr>
+        <w:rFonts w:hint="default"/>
+      </w:rPr>
+    </w:lvl>
+    <w:lvl w:ilvl="1" w:tplc="04090019" w:tentative="1">
+      <w:start w:val="1"/>
+      <w:numFmt w:val="lowerLetter"/>
+      <w:lvlText w:val="%2."/>
+      <w:lvlJc w:val="left"/>
+      <w:pPr>
+        <w:ind w:left="1440" w:hanging="360"/>
+      </w:pPr>
+    </w:lvl>
+    <w:lvl w:ilvl="2" w:tplc="0409001B" w:tentative="1">
+      <w:start w:val="1"/>
+      <w:numFmt w:val="lowerRoman"/>
+      <w:lvlText w:val="%3."/>
+      <w:lvlJc w:val="right"/>
+      <w:pPr>
+        <w:ind w:left="2160" w:hanging="180"/>
+      </w:pPr>
+    </w:lvl>
+    <w:lvl w:ilvl="3" w:tplc="0409000F" w:tentative="1">
+      <w:start w:val="1"/>
+      <w:numFmt w:val="decimal"/>
+      <w:lvlText w:val="%4."/>
+      <w:lvlJc w:val="left"/>
+      <w:pPr>
+        <w:ind w:left="2880" w:hanging="360"/>
+      </w:pPr>
+    </w:lvl>
+    <w:lvl w:ilvl="4" w:tplc="04090019" w:tentative="1">
+      <w:start w:val="1"/>
+      <w:numFmt w:val="lowerLetter"/>
+      <w:lvlText w:val="%5."/>
+      <w:lvlJc w:val="left"/>
+      <w:pPr>
+        <w:ind w:left="3600" w:hanging="360"/>
+      </w:pPr>
+    </w:lvl>
+    <w:lvl w:ilvl="5" w:tplc="0409001B" w:tentative="1">
+      <w:start w:val="1"/>
+      <w:numFmt w:val="lowerRoman"/>
+      <w:lvlText w:val="%6."/>
+      <w:lvlJc w:val="right"/>
+      <w:pPr>
+        <w:ind w:left="4320" w:hanging="180"/>
+      </w:pPr>
+    </w:lvl>
+    <w:lvl w:ilvl="6" w:tplc="0409000F" w:tentative="1">
+      <w:start w:val="1"/>
+      <w:numFmt w:val="decimal"/>
+      <w:lvlText w:val="%7."/>
+      <w:lvlJc w:val="left"/>
+      <w:pPr>
+        <w:ind w:left="5040" w:hanging="360"/>
+      </w:pPr>
+    </w:lvl>
+    <w:lvl w:ilvl="7" w:tplc="04090019" w:tentative="1">
+      <w:start w:val="1"/>
+      <w:numFmt w:val="lowerLetter"/>
+      <w:lvlText w:val="%8."/>
+      <w:lvlJc w:val="left"/>
+      <w:pPr>
+        <w:ind w:left="5760" w:hanging="360"/>
+      </w:pPr>
+    </w:lvl>
+    <w:lvl w:ilvl="8" w:tplc="0409001B" w:tentative="1">
+      <w:start w:val="1"/>
+      <w:numFmt w:val="lowerRoman"/>
+      <w:lvlText w:val="%9."/>
+      <w:lvlJc w:val="right"/>
+      <w:pPr>
+        <w:ind w:left="6480" w:hanging="180"/>
+      </w:pPr>
+    </w:lvl>
+  </w:abstractNum>
+  <w:num w:numId="1">
+    <w:abstractNumId w:val="1"/>
+  </w:num>
+  <w:num w:numId="2">
+    <w:abstractNumId w:val="2"/>
+  </w:num>
+  <w:num w:numId="3">
+    <w:abstractNumId w:val="0"/>
+  </w:num>
+</w:numbering>
+</file>
+
 <file path=word/styles.xml><?xml version="1.0" encoding="utf-8"?>
 <w:styles xmlns:mc="http://schemas.openxmlformats.org/markup-compatibility/2006" xmlns:r="http://schemas.openxmlformats.org/officeDocument/2006/relationships" xmlns:w="http://schemas.openxmlformats.org/wordprocessingml/2006/main" xmlns:w14="http://schemas.microsoft.com/office/word/2010/wordml" xmlns:w15="http://schemas.microsoft.com/office/word/2012/wordml" xmlns:w16cid="http://schemas.microsoft.com/office/word/2016/wordml/cid" xmlns:w16se="http://schemas.microsoft.com/office/word/2015/wordml/symex" mc:Ignorable="w14 w15 w16se w16cid">
   <w:docDefaults>
@@ -1732,7 +1682,7 @@
       </w:pPr>
     </w:pPrDefault>
   </w:docDefaults>
-  <w:latentStyles w:defLockedState="0" w:defUIPriority="99" w:defSemiHidden="0" w:defUnhideWhenUsed="0" w:defQFormat="0" w:count="376">
+  <w:latentStyles w:defLockedState="0" w:defUIPriority="99" w:defSemiHidden="0" w:defUnhideWhenUsed="0" w:defQFormat="0" w:count="377">
     <w:lsdException w:name="Normal" w:uiPriority="0" w:qFormat="1"/>
     <w:lsdException w:name="heading 1" w:uiPriority="9" w:qFormat="1"/>
     <w:lsdException w:name="heading 2" w:semiHidden="1" w:uiPriority="9" w:unhideWhenUsed="1" w:qFormat="1"/>
@@ -2106,6 +2056,7 @@
     <w:lsdException w:name="Hashtag" w:semiHidden="1" w:unhideWhenUsed="1"/>
     <w:lsdException w:name="Unresolved Mention" w:semiHidden="1" w:unhideWhenUsed="1"/>
     <w:lsdException w:name="Smart Link" w:semiHidden="1" w:unhideWhenUsed="1"/>
+    <w:lsdException w:name="Smart Link Error" w:semiHidden="1" w:unhideWhenUsed="1"/>
   </w:latentStyles>
   <w:style w:type="paragraph" w:default="1" w:styleId="a">
     <w:name w:val="Normal"/>
@@ -2631,7 +2582,7 @@
 </file>
 
 <file path=customXml/itemProps2.xml><?xml version="1.0" encoding="utf-8"?>
-<ds:datastoreItem xmlns:ds="http://schemas.openxmlformats.org/officeDocument/2006/customXml" ds:itemID="{1F599E8C-8ACD-444C-89BD-033EAB9D4A68}">
+<ds:datastoreItem xmlns:ds="http://schemas.openxmlformats.org/officeDocument/2006/customXml" ds:itemID="{B248997A-29FA-40D7-A3EA-AF3B1398F5D1}">
   <ds:schemaRefs>
     <ds:schemaRef ds:uri="http://schemas.openxmlformats.org/officeDocument/2006/bibliography"/>
   </ds:schemaRefs>

</xml_diff>